<commit_message>
Satin alma doc update
</commit_message>
<xml_diff>
--- a/satın_alma_yönetim_sistemi_tasarımı.docx
+++ b/satın_alma_yönetim_sistemi_tasarımı.docx
@@ -1215,18 +1215,9 @@
           <w:lang w:eastAsia="tr-TR"/>
           <w14:ligatures w14:val="none"/>
         </w:rPr>
-        <w:t>7.1 N-Katmanlı Mimari</w:t>
-      </w:r>
-    </w:p>
-    <w:p>
-      <w:pPr>
-        <w:pStyle w:val="ListeParagraf"/>
-        <w:numPr>
-          <w:ilvl w:val="0"/>
-          <w:numId w:val="12"/>
-        </w:numPr>
-        <w:spacing w:before="100" w:beforeAutospacing="1" w:after="100" w:afterAutospacing="1" w:line="240" w:lineRule="auto"/>
-        <w:outlineLvl w:val="2"/>
+        <w:t>6</w:t>
+      </w:r>
+      <w:r>
         <w:rPr>
           <w:rFonts w:ascii="Times New Roman" w:eastAsia="Times New Roman" w:hAnsi="Times New Roman" w:cs="Times New Roman"/>
           <w:b/>
@@ -1237,8 +1228,18 @@
           <w:lang w:eastAsia="tr-TR"/>
           <w14:ligatures w14:val="none"/>
         </w:rPr>
-      </w:pPr>
-      <w:r>
+        <w:t>.1 Mimari</w:t>
+      </w:r>
+    </w:p>
+    <w:p>
+      <w:pPr>
+        <w:pStyle w:val="ListeParagraf"/>
+        <w:numPr>
+          <w:ilvl w:val="0"/>
+          <w:numId w:val="12"/>
+        </w:numPr>
+        <w:spacing w:before="100" w:beforeAutospacing="1" w:after="100" w:afterAutospacing="1" w:line="240" w:lineRule="auto"/>
+        <w:outlineLvl w:val="2"/>
         <w:rPr>
           <w:rFonts w:ascii="Times New Roman" w:eastAsia="Times New Roman" w:hAnsi="Times New Roman" w:cs="Times New Roman"/>
           <w:b/>
@@ -1249,18 +1250,8 @@
           <w:lang w:eastAsia="tr-TR"/>
           <w14:ligatures w14:val="none"/>
         </w:rPr>
-        <w:t>UI</w:t>
-      </w:r>
-    </w:p>
-    <w:p>
-      <w:pPr>
-        <w:pStyle w:val="ListeParagraf"/>
-        <w:numPr>
-          <w:ilvl w:val="0"/>
-          <w:numId w:val="12"/>
-        </w:numPr>
-        <w:spacing w:before="100" w:beforeAutospacing="1" w:after="100" w:afterAutospacing="1" w:line="240" w:lineRule="auto"/>
-        <w:outlineLvl w:val="2"/>
+      </w:pPr>
+      <w:r>
         <w:rPr>
           <w:rFonts w:ascii="Times New Roman" w:eastAsia="Times New Roman" w:hAnsi="Times New Roman" w:cs="Times New Roman"/>
           <w:b/>
@@ -1271,8 +1262,18 @@
           <w:lang w:eastAsia="tr-TR"/>
           <w14:ligatures w14:val="none"/>
         </w:rPr>
-      </w:pPr>
-      <w:r>
+        <w:t>UI</w:t>
+      </w:r>
+    </w:p>
+    <w:p>
+      <w:pPr>
+        <w:pStyle w:val="ListeParagraf"/>
+        <w:numPr>
+          <w:ilvl w:val="0"/>
+          <w:numId w:val="12"/>
+        </w:numPr>
+        <w:spacing w:before="100" w:beforeAutospacing="1" w:after="100" w:afterAutospacing="1" w:line="240" w:lineRule="auto"/>
+        <w:outlineLvl w:val="2"/>
         <w:rPr>
           <w:rFonts w:ascii="Times New Roman" w:eastAsia="Times New Roman" w:hAnsi="Times New Roman" w:cs="Times New Roman"/>
           <w:b/>
@@ -1283,8 +1284,7 @@
           <w:lang w:eastAsia="tr-TR"/>
           <w14:ligatures w14:val="none"/>
         </w:rPr>
-        <w:t>Services</w:t>
-      </w:r>
+      </w:pPr>
       <w:r>
         <w:rPr>
           <w:rFonts w:ascii="Times New Roman" w:eastAsia="Times New Roman" w:hAnsi="Times New Roman" w:cs="Times New Roman"/>
@@ -1296,13 +1296,9 @@
           <w:lang w:eastAsia="tr-TR"/>
           <w14:ligatures w14:val="none"/>
         </w:rPr>
-        <w:t>/Data</w:t>
-      </w:r>
-    </w:p>
-    <w:p>
-      <w:pPr>
-        <w:spacing w:before="100" w:beforeAutospacing="1" w:after="100" w:afterAutospacing="1" w:line="240" w:lineRule="auto"/>
-        <w:outlineLvl w:val="2"/>
+        <w:t>Services</w:t>
+      </w:r>
+      <w:r>
         <w:rPr>
           <w:rFonts w:ascii="Times New Roman" w:eastAsia="Times New Roman" w:hAnsi="Times New Roman" w:cs="Times New Roman"/>
           <w:b/>
@@ -1313,8 +1309,13 @@
           <w:lang w:eastAsia="tr-TR"/>
           <w14:ligatures w14:val="none"/>
         </w:rPr>
-      </w:pPr>
-      <w:r>
+        <w:t>/Data</w:t>
+      </w:r>
+    </w:p>
+    <w:p>
+      <w:pPr>
+        <w:spacing w:before="100" w:beforeAutospacing="1" w:after="100" w:afterAutospacing="1" w:line="240" w:lineRule="auto"/>
+        <w:outlineLvl w:val="2"/>
         <w:rPr>
           <w:rFonts w:ascii="Times New Roman" w:eastAsia="Times New Roman" w:hAnsi="Times New Roman" w:cs="Times New Roman"/>
           <w:b/>
@@ -1325,103 +1326,8 @@
           <w:lang w:eastAsia="tr-TR"/>
           <w14:ligatures w14:val="none"/>
         </w:rPr>
-        <w:t>7.2 Tasarım Desenleri</w:t>
-      </w:r>
-    </w:p>
-    <w:p>
-      <w:pPr>
-        <w:numPr>
-          <w:ilvl w:val="0"/>
-          <w:numId w:val="6"/>
-        </w:numPr>
-        <w:spacing w:before="100" w:beforeAutospacing="1" w:after="100" w:afterAutospacing="1" w:line="240" w:lineRule="auto"/>
-        <w:rPr>
-          <w:rFonts w:ascii="Times New Roman" w:eastAsia="Times New Roman" w:hAnsi="Times New Roman" w:cs="Times New Roman"/>
-          <w:kern w:val="0"/>
-          <w:lang w:eastAsia="tr-TR"/>
-          <w14:ligatures w14:val="none"/>
-        </w:rPr>
-      </w:pPr>
-      <w:r>
-        <w:rPr>
-          <w:rFonts w:ascii="Times New Roman" w:eastAsia="Times New Roman" w:hAnsi="Times New Roman" w:cs="Times New Roman"/>
-          <w:b/>
-          <w:bCs/>
-          <w:kern w:val="0"/>
-          <w:lang w:eastAsia="tr-TR"/>
-          <w14:ligatures w14:val="none"/>
-        </w:rPr>
-        <w:t>Dependency Injection:</w:t>
-      </w:r>
-      <w:r>
-        <w:rPr>
-          <w:rFonts w:ascii="Times New Roman" w:eastAsia="Times New Roman" w:hAnsi="Times New Roman" w:cs="Times New Roman"/>
-          <w:kern w:val="0"/>
-          <w:lang w:eastAsia="tr-TR"/>
-          <w14:ligatures w14:val="none"/>
-        </w:rPr>
-        <w:t xml:space="preserve"> </w:t>
-      </w:r>
-      <w:r>
-        <w:rPr>
-          <w:rFonts w:ascii="Times New Roman" w:eastAsia="Times New Roman" w:hAnsi="Times New Roman" w:cs="Times New Roman"/>
-          <w:b/>
-          <w:bCs/>
-          <w:kern w:val="0"/>
-          <w:lang w:eastAsia="tr-TR"/>
-          <w14:ligatures w14:val="none"/>
-        </w:rPr>
-        <w:t>Autofac</w:t>
-      </w:r>
-      <w:r>
-        <w:rPr>
-          <w:rFonts w:ascii="Times New Roman" w:eastAsia="Times New Roman" w:hAnsi="Times New Roman" w:cs="Times New Roman"/>
-          <w:kern w:val="0"/>
-          <w:lang w:eastAsia="tr-TR"/>
-          <w14:ligatures w14:val="none"/>
-        </w:rPr>
-        <w:t xml:space="preserve"> (WinForms’ta kompozisyon root Program.cs)</w:t>
-      </w:r>
-    </w:p>
-    <w:p>
-      <w:pPr>
-        <w:numPr>
-          <w:ilvl w:val="0"/>
-          <w:numId w:val="6"/>
-        </w:numPr>
-        <w:spacing w:before="100" w:beforeAutospacing="1" w:after="100" w:afterAutospacing="1" w:line="240" w:lineRule="auto"/>
-        <w:rPr>
-          <w:rFonts w:ascii="Times New Roman" w:eastAsia="Times New Roman" w:hAnsi="Times New Roman" w:cs="Times New Roman"/>
-          <w:kern w:val="0"/>
-          <w:lang w:eastAsia="tr-TR"/>
-          <w14:ligatures w14:val="none"/>
-        </w:rPr>
-      </w:pPr>
-      <w:r>
-        <w:rPr>
-          <w:rFonts w:ascii="Times New Roman" w:eastAsia="Times New Roman" w:hAnsi="Times New Roman" w:cs="Times New Roman"/>
-          <w:b/>
-          <w:bCs/>
-          <w:kern w:val="0"/>
-          <w:lang w:eastAsia="tr-TR"/>
-          <w14:ligatures w14:val="none"/>
-        </w:rPr>
-        <w:t>FluentValidation</w:t>
-      </w:r>
-      <w:r>
-        <w:rPr>
-          <w:rFonts w:ascii="Times New Roman" w:eastAsia="Times New Roman" w:hAnsi="Times New Roman" w:cs="Times New Roman"/>
-          <w:kern w:val="0"/>
-          <w:lang w:eastAsia="tr-TR"/>
-          <w14:ligatures w14:val="none"/>
-        </w:rPr>
-        <w:t xml:space="preserve"> (iş kuralları ve form alanları için)</w:t>
-      </w:r>
-    </w:p>
-    <w:p>
-      <w:pPr>
-        <w:spacing w:before="100" w:beforeAutospacing="1" w:after="100" w:afterAutospacing="1" w:line="240" w:lineRule="auto"/>
-        <w:outlineLvl w:val="2"/>
+      </w:pPr>
+      <w:r>
         <w:rPr>
           <w:rFonts w:ascii="Times New Roman" w:eastAsia="Times New Roman" w:hAnsi="Times New Roman" w:cs="Times New Roman"/>
           <w:b/>
@@ -1432,7 +1338,8 @@
           <w:lang w:eastAsia="tr-TR"/>
           <w14:ligatures w14:val="none"/>
         </w:rPr>
-      </w:pPr>
+        <w:t>6</w:t>
+      </w:r>
       <w:r>
         <w:rPr>
           <w:rFonts w:ascii="Times New Roman" w:eastAsia="Times New Roman" w:hAnsi="Times New Roman" w:cs="Times New Roman"/>
@@ -1444,7 +1351,139 @@
           <w:lang w:eastAsia="tr-TR"/>
           <w14:ligatures w14:val="none"/>
         </w:rPr>
-        <w:t>7.3 Konfigürasyon &amp; Logging</w:t>
+        <w:t>.2 Tasarım Desenleri</w:t>
+      </w:r>
+    </w:p>
+    <w:p>
+      <w:pPr>
+        <w:numPr>
+          <w:ilvl w:val="0"/>
+          <w:numId w:val="6"/>
+        </w:numPr>
+        <w:spacing w:before="100" w:beforeAutospacing="1" w:after="100" w:afterAutospacing="1" w:line="240" w:lineRule="auto"/>
+        <w:rPr>
+          <w:rFonts w:ascii="Times New Roman" w:eastAsia="Times New Roman" w:hAnsi="Times New Roman" w:cs="Times New Roman"/>
+          <w:kern w:val="0"/>
+          <w:lang w:eastAsia="tr-TR"/>
+          <w14:ligatures w14:val="none"/>
+        </w:rPr>
+      </w:pPr>
+      <w:r>
+        <w:rPr>
+          <w:rFonts w:ascii="Times New Roman" w:eastAsia="Times New Roman" w:hAnsi="Times New Roman" w:cs="Times New Roman"/>
+          <w:b/>
+          <w:bCs/>
+          <w:kern w:val="0"/>
+          <w:lang w:eastAsia="tr-TR"/>
+          <w14:ligatures w14:val="none"/>
+        </w:rPr>
+        <w:t>Dependency Injection:</w:t>
+      </w:r>
+      <w:r>
+        <w:rPr>
+          <w:rFonts w:ascii="Times New Roman" w:eastAsia="Times New Roman" w:hAnsi="Times New Roman" w:cs="Times New Roman"/>
+          <w:kern w:val="0"/>
+          <w:lang w:eastAsia="tr-TR"/>
+          <w14:ligatures w14:val="none"/>
+        </w:rPr>
+        <w:t xml:space="preserve"> </w:t>
+      </w:r>
+      <w:r>
+        <w:rPr>
+          <w:rFonts w:ascii="Times New Roman" w:eastAsia="Times New Roman" w:hAnsi="Times New Roman" w:cs="Times New Roman"/>
+          <w:b/>
+          <w:bCs/>
+          <w:kern w:val="0"/>
+          <w:lang w:eastAsia="tr-TR"/>
+          <w14:ligatures w14:val="none"/>
+        </w:rPr>
+        <w:t>Autofac</w:t>
+      </w:r>
+      <w:r>
+        <w:rPr>
+          <w:rFonts w:ascii="Times New Roman" w:eastAsia="Times New Roman" w:hAnsi="Times New Roman" w:cs="Times New Roman"/>
+          <w:kern w:val="0"/>
+          <w:lang w:eastAsia="tr-TR"/>
+          <w14:ligatures w14:val="none"/>
+        </w:rPr>
+        <w:t xml:space="preserve"> (WinForms’ta kompozisyon root Program.cs)</w:t>
+      </w:r>
+    </w:p>
+    <w:p>
+      <w:pPr>
+        <w:numPr>
+          <w:ilvl w:val="0"/>
+          <w:numId w:val="6"/>
+        </w:numPr>
+        <w:spacing w:before="100" w:beforeAutospacing="1" w:after="100" w:afterAutospacing="1" w:line="240" w:lineRule="auto"/>
+        <w:rPr>
+          <w:rFonts w:ascii="Times New Roman" w:eastAsia="Times New Roman" w:hAnsi="Times New Roman" w:cs="Times New Roman"/>
+          <w:kern w:val="0"/>
+          <w:lang w:eastAsia="tr-TR"/>
+          <w14:ligatures w14:val="none"/>
+        </w:rPr>
+      </w:pPr>
+      <w:r>
+        <w:rPr>
+          <w:rFonts w:ascii="Times New Roman" w:eastAsia="Times New Roman" w:hAnsi="Times New Roman" w:cs="Times New Roman"/>
+          <w:b/>
+          <w:bCs/>
+          <w:kern w:val="0"/>
+          <w:lang w:eastAsia="tr-TR"/>
+          <w14:ligatures w14:val="none"/>
+        </w:rPr>
+        <w:t>FluentValidation</w:t>
+      </w:r>
+      <w:r>
+        <w:rPr>
+          <w:rFonts w:ascii="Times New Roman" w:eastAsia="Times New Roman" w:hAnsi="Times New Roman" w:cs="Times New Roman"/>
+          <w:kern w:val="0"/>
+          <w:lang w:eastAsia="tr-TR"/>
+          <w14:ligatures w14:val="none"/>
+        </w:rPr>
+        <w:t xml:space="preserve"> (iş kuralları ve form alanları için)</w:t>
+      </w:r>
+    </w:p>
+    <w:p>
+      <w:pPr>
+        <w:spacing w:before="100" w:beforeAutospacing="1" w:after="100" w:afterAutospacing="1" w:line="240" w:lineRule="auto"/>
+        <w:outlineLvl w:val="2"/>
+        <w:rPr>
+          <w:rFonts w:ascii="Times New Roman" w:eastAsia="Times New Roman" w:hAnsi="Times New Roman" w:cs="Times New Roman"/>
+          <w:b/>
+          <w:bCs/>
+          <w:kern w:val="0"/>
+          <w:sz w:val="27"/>
+          <w:szCs w:val="27"/>
+          <w:lang w:eastAsia="tr-TR"/>
+          <w14:ligatures w14:val="none"/>
+        </w:rPr>
+      </w:pPr>
+      <w:r>
+        <w:rPr>
+          <w:rFonts w:ascii="Times New Roman" w:eastAsia="Times New Roman" w:hAnsi="Times New Roman" w:cs="Times New Roman"/>
+          <w:b/>
+          <w:bCs/>
+          <w:kern w:val="0"/>
+          <w:sz w:val="27"/>
+          <w:szCs w:val="27"/>
+          <w:lang w:eastAsia="tr-TR"/>
+          <w14:ligatures w14:val="none"/>
+        </w:rPr>
+        <w:t>6</w:t>
+      </w:r>
+      <w:r>
+        <w:rPr>
+          <w:rFonts w:ascii="Times New Roman" w:eastAsia="Times New Roman" w:hAnsi="Times New Roman" w:cs="Times New Roman"/>
+          <w:b/>
+          <w:bCs/>
+          <w:kern w:val="0"/>
+          <w:sz w:val="27"/>
+          <w:szCs w:val="27"/>
+          <w:lang w:eastAsia="tr-TR"/>
+          <w14:ligatures w14:val="none"/>
+        </w:rPr>
+        <w:t>.3 Konfigürasyon &amp; Logging</w:t>
       </w:r>
     </w:p>
     <w:p>
@@ -1605,7 +1644,20 @@
           <w:lang w:eastAsia="tr-TR"/>
           <w14:ligatures w14:val="none"/>
         </w:rPr>
-        <w:t>8.1 Varlıklar (Özet)</w:t>
+        <w:t>7</w:t>
+      </w:r>
+      <w:r>
+        <w:rPr>
+          <w:rFonts w:ascii="Times New Roman" w:eastAsia="Times New Roman" w:hAnsi="Times New Roman" w:cs="Times New Roman"/>
+          <w:b/>
+          <w:bCs/>
+          <w:kern w:val="0"/>
+          <w:sz w:val="27"/>
+          <w:szCs w:val="27"/>
+          <w:lang w:eastAsia="tr-TR"/>
+          <w14:ligatures w14:val="none"/>
+        </w:rPr>
+        <w:t>.1 Varlıklar (Özet)</w:t>
       </w:r>
     </w:p>
     <w:p>
@@ -2238,6 +2290,15 @@
           <w14:ligatures w14:val="none"/>
         </w:rPr>
       </w:pPr>
+      <w:r>
+        <w:rPr>
+          <w:rFonts w:ascii="Times New Roman" w:eastAsia="Times New Roman" w:hAnsi="Times New Roman" w:cs="Times New Roman"/>
+          <w:kern w:val="0"/>
+          <w:lang w:eastAsia="tr-TR"/>
+          <w14:ligatures w14:val="none"/>
+        </w:rPr>
+        <w:t>s</w:t>
+      </w:r>
       <w:r>
         <w:rPr>
           <w:rFonts w:ascii="Times New Roman" w:eastAsia="Times New Roman" w:hAnsi="Times New Roman" w:cs="Times New Roman"/>

</xml_diff>